<commit_message>
added Player STATS tab and modified FIND TREEASURE to only work once
</commit_message>
<xml_diff>
--- a/POI.docx
+++ b/POI.docx
@@ -12,11 +12,9 @@
       <w:r>
         <w:t>BT tower (</w:t>
       </w:r>
-      <w:bookmarkStart w:id="0" w:name="_GoBack"/>
       <w:r>
         <w:t>51.521366, -0.139042</w:t>
       </w:r>
-      <w:bookmarkEnd w:id="0"/>
       <w:r>
         <w:t>):</w:t>
       </w:r>
@@ -33,6 +31,9 @@
         <w:t>I</w:t>
       </w:r>
       <w:r>
+        <w:t>t</w:t>
+      </w:r>
+      <w:r>
         <w:t xml:space="preserve"> Rhymes with ET</w:t>
       </w:r>
       <w:r>
@@ -51,6 +52,88 @@
         <w:t>I am very tall, but I can’t talk. I am very slender, but I am not a gender.</w:t>
       </w:r>
     </w:p>
+    <w:p>
+      <w:r>
+        <w:rPr>
+          <w:rFonts w:ascii="Arial" w:hAnsi="Arial" w:cs="Arial"/>
+          <w:color w:val="545454"/>
+          <w:shd w:val="clear" w:color="auto" w:fill="FFFFFF"/>
+        </w:rPr>
+        <w:t>The </w:t>
+      </w:r>
+      <w:r>
+        <w:rPr>
+          <w:rFonts w:ascii="Arial" w:hAnsi="Arial" w:cs="Arial"/>
+          <w:b/>
+          <w:bCs/>
+          <w:color w:val="6A6A6A"/>
+          <w:shd w:val="clear" w:color="auto" w:fill="FFFFFF"/>
+        </w:rPr>
+        <w:t>BT Tower</w:t>
+      </w:r>
+      <w:r>
+        <w:rPr>
+          <w:rFonts w:ascii="Arial" w:hAnsi="Arial" w:cs="Arial"/>
+          <w:color w:val="545454"/>
+          <w:shd w:val="clear" w:color="auto" w:fill="FFFFFF"/>
+        </w:rPr>
+        <w:t> is a communications </w:t>
+      </w:r>
+      <w:r>
+        <w:rPr>
+          <w:rFonts w:ascii="Arial" w:hAnsi="Arial" w:cs="Arial"/>
+          <w:b/>
+          <w:bCs/>
+          <w:color w:val="6A6A6A"/>
+          <w:shd w:val="clear" w:color="auto" w:fill="FFFFFF"/>
+        </w:rPr>
+        <w:t>tower</w:t>
+      </w:r>
+      <w:r>
+        <w:rPr>
+          <w:rFonts w:ascii="Arial" w:hAnsi="Arial" w:cs="Arial"/>
+          <w:color w:val="545454"/>
+          <w:shd w:val="clear" w:color="auto" w:fill="FFFFFF"/>
+        </w:rPr>
+        <w:t xml:space="preserve"> located in </w:t>
+      </w:r>
+      <w:proofErr w:type="spellStart"/>
+      <w:r>
+        <w:rPr>
+          <w:rFonts w:ascii="Arial" w:hAnsi="Arial" w:cs="Arial"/>
+          <w:color w:val="545454"/>
+          <w:shd w:val="clear" w:color="auto" w:fill="FFFFFF"/>
+        </w:rPr>
+        <w:t>Fitzrovia</w:t>
+      </w:r>
+      <w:proofErr w:type="spellEnd"/>
+      <w:r>
+        <w:rPr>
+          <w:rFonts w:ascii="Arial" w:hAnsi="Arial" w:cs="Arial"/>
+          <w:color w:val="545454"/>
+          <w:shd w:val="clear" w:color="auto" w:fill="FFFFFF"/>
+        </w:rPr>
+        <w:t>, London, owned by </w:t>
+      </w:r>
+      <w:r>
+        <w:rPr>
+          <w:rFonts w:ascii="Arial" w:hAnsi="Arial" w:cs="Arial"/>
+          <w:b/>
+          <w:bCs/>
+          <w:color w:val="6A6A6A"/>
+          <w:shd w:val="clear" w:color="auto" w:fill="FFFFFF"/>
+        </w:rPr>
+        <w:t>BT</w:t>
+      </w:r>
+      <w:r>
+        <w:rPr>
+          <w:rFonts w:ascii="Arial" w:hAnsi="Arial" w:cs="Arial"/>
+          <w:color w:val="545454"/>
+          <w:shd w:val="clear" w:color="auto" w:fill="FFFFFF"/>
+        </w:rPr>
+        <w:t> Group.</w:t>
+      </w:r>
+    </w:p>
     <w:p/>
     <w:p>
       <w:r>
@@ -90,7 +173,46 @@
         <w:t>The Queen never looked so young.</w:t>
       </w:r>
     </w:p>
-    <w:p/>
+    <w:p>
+      <w:r>
+        <w:rPr>
+          <w:rFonts w:ascii="Arial" w:hAnsi="Arial" w:cs="Arial"/>
+          <w:b/>
+          <w:bCs/>
+          <w:color w:val="6A6A6A"/>
+          <w:shd w:val="clear" w:color="auto" w:fill="FFFFFF"/>
+        </w:rPr>
+        <w:t xml:space="preserve">Madame </w:t>
+      </w:r>
+      <w:proofErr w:type="spellStart"/>
+      <w:r>
+        <w:rPr>
+          <w:rFonts w:ascii="Arial" w:hAnsi="Arial" w:cs="Arial"/>
+          <w:b/>
+          <w:bCs/>
+          <w:color w:val="6A6A6A"/>
+          <w:shd w:val="clear" w:color="auto" w:fill="FFFFFF"/>
+        </w:rPr>
+        <w:t>Tussauds</w:t>
+      </w:r>
+      <w:proofErr w:type="spellEnd"/>
+      <w:r>
+        <w:rPr>
+          <w:rFonts w:ascii="Arial" w:hAnsi="Arial" w:cs="Arial"/>
+          <w:color w:val="545454"/>
+          <w:shd w:val="clear" w:color="auto" w:fill="FFFFFF"/>
+        </w:rPr>
+        <w:t> is a museum that contains wax models of famous people</w:t>
+      </w:r>
+      <w:r>
+        <w:rPr>
+          <w:rFonts w:ascii="Arial" w:hAnsi="Arial" w:cs="Arial"/>
+          <w:color w:val="545454"/>
+          <w:shd w:val="clear" w:color="auto" w:fill="FFFFFF"/>
+        </w:rPr>
+        <w:t>.</w:t>
+      </w:r>
+    </w:p>
     <w:p>
       <w:r>
         <w:t>Oxford street (</w:t>
@@ -126,6 +248,64 @@
         <w:t>You’re more likely to find someone you know here than anywhere else in the world.</w:t>
       </w:r>
     </w:p>
+    <w:p>
+      <w:r>
+        <w:rPr>
+          <w:rFonts w:ascii="Arial" w:hAnsi="Arial" w:cs="Arial"/>
+          <w:b/>
+          <w:bCs/>
+          <w:color w:val="222222"/>
+          <w:shd w:val="clear" w:color="auto" w:fill="FFFFFF"/>
+        </w:rPr>
+        <w:t>Oxford Street</w:t>
+      </w:r>
+      <w:r>
+        <w:rPr>
+          <w:rStyle w:val="apple-converted-space"/>
+          <w:rFonts w:ascii="Arial" w:hAnsi="Arial" w:cs="Arial"/>
+          <w:color w:val="222222"/>
+          <w:shd w:val="clear" w:color="auto" w:fill="FFFFFF"/>
+        </w:rPr>
+        <w:t> </w:t>
+      </w:r>
+      <w:r>
+        <w:rPr>
+          <w:rFonts w:ascii="Arial" w:hAnsi="Arial" w:cs="Arial"/>
+          <w:color w:val="222222"/>
+          <w:shd w:val="clear" w:color="auto" w:fill="FFFFFF"/>
+        </w:rPr>
+        <w:t>is Europe's busiest shopping</w:t>
+      </w:r>
+      <w:r>
+        <w:rPr>
+          <w:rStyle w:val="apple-converted-space"/>
+          <w:rFonts w:ascii="Arial" w:hAnsi="Arial" w:cs="Arial"/>
+          <w:color w:val="222222"/>
+          <w:shd w:val="clear" w:color="auto" w:fill="FFFFFF"/>
+        </w:rPr>
+        <w:t> </w:t>
+      </w:r>
+      <w:r>
+        <w:rPr>
+          <w:rFonts w:ascii="Arial" w:hAnsi="Arial" w:cs="Arial"/>
+          <w:b/>
+          <w:bCs/>
+          <w:color w:val="222222"/>
+          <w:shd w:val="clear" w:color="auto" w:fill="FFFFFF"/>
+        </w:rPr>
+        <w:t>street</w:t>
+      </w:r>
+      <w:r>
+        <w:rPr>
+          <w:rFonts w:ascii="Arial" w:hAnsi="Arial" w:cs="Arial"/>
+          <w:b/>
+          <w:bCs/>
+          <w:color w:val="222222"/>
+          <w:shd w:val="clear" w:color="auto" w:fill="FFFFFF"/>
+        </w:rPr>
+        <w:t>.</w:t>
+      </w:r>
+    </w:p>
     <w:p/>
     <w:p>
       <w:r>
@@ -167,11 +347,30 @@
           <w:numId w:val="4"/>
         </w:numPr>
       </w:pPr>
+      <w:bookmarkStart w:id="0" w:name="_GoBack"/>
       <w:r>
         <w:t>Sometimes a day in the park is all that’s needed.</w:t>
       </w:r>
     </w:p>
-    <w:p/>
+    <w:bookmarkEnd w:id="0"/>
+    <w:p>
+      <w:r>
+        <w:rPr>
+          <w:rFonts w:ascii="Helvetica" w:hAnsi="Helvetica" w:cs="Helvetica"/>
+          <w:color w:val="B0B0B0"/>
+          <w:shd w:val="clear" w:color="auto" w:fill="FFFFFF"/>
+        </w:rPr>
+        <w:t>Cavendish Square Garden is a formal London Square, laid out on a circular plan enclosed with a perimeter hedge</w:t>
+      </w:r>
+      <w:r>
+        <w:rPr>
+          <w:rFonts w:ascii="Helvetica" w:hAnsi="Helvetica" w:cs="Helvetica"/>
+          <w:color w:val="B0B0B0"/>
+          <w:shd w:val="clear" w:color="auto" w:fill="FFFFFF"/>
+        </w:rPr>
+        <w:t>.</w:t>
+      </w:r>
+    </w:p>
     <w:sectPr>
       <w:pgSz w:w="11906" w:h="16838"/>
       <w:pgMar w:top="1440" w:right="1440" w:bottom="1440" w:left="1440" w:header="708" w:footer="708" w:gutter="0"/>
@@ -1554,6 +1753,11 @@
       <w:contextualSpacing/>
     </w:pPr>
   </w:style>
+  <w:style w:type="character" w:customStyle="1" w:styleId="apple-converted-space">
+    <w:name w:val="apple-converted-space"/>
+    <w:basedOn w:val="DefaultParagraphFont"/>
+    <w:rsid w:val="00952159"/>
+  </w:style>
 </w:styles>
 </file>
 

</xml_diff>